<commit_message>
Updates on the CV.
</commit_message>
<xml_diff>
--- a/Martins_Biographical.docx
+++ b/Martins_Biographical.docx
@@ -50,7 +50,7 @@
         <w:widowControl/>
         <w:pBdr>
           <w:top w:val="single" w:sz="4" w:space="0" w:color="auto"/>
-          <w:bottom w:val="single" w:sz="4" w:space="1" w:color="auto"/>
+          <w:bottom w:val="single" w:sz="4" w:space="0" w:color="auto"/>
         </w:pBdr>
         <w:spacing w:before="0"/>
         <w:jc w:val="both"/>
@@ -152,7 +152,7 @@
         <w:widowControl/>
         <w:pBdr>
           <w:top w:val="single" w:sz="4" w:space="0" w:color="auto"/>
-          <w:bottom w:val="single" w:sz="4" w:space="1" w:color="auto"/>
+          <w:bottom w:val="single" w:sz="4" w:space="0" w:color="auto"/>
         </w:pBdr>
         <w:spacing w:before="0"/>
         <w:jc w:val="both"/>
@@ -241,11 +241,20 @@
       </w:r>
       <w:r>
         <w:rPr>
+          <w:b/>
           <w:bCs/>
           <w:sz w:val="23"/>
           <w:szCs w:val="23"/>
         </w:rPr>
-        <w:t>Email: bruno.g.martins</w:t>
+        <w:t>Email</w:t>
+      </w:r>
+      <w:r>
+        <w:rPr>
+          <w:bCs/>
+          <w:sz w:val="23"/>
+          <w:szCs w:val="23"/>
+        </w:rPr>
+        <w:t>: bruno.g.martins</w:t>
       </w:r>
       <w:r>
         <w:rPr>
@@ -296,7 +305,7 @@
         <w:widowControl/>
         <w:pBdr>
           <w:top w:val="single" w:sz="4" w:space="0" w:color="auto"/>
-          <w:bottom w:val="single" w:sz="4" w:space="1" w:color="auto"/>
+          <w:bottom w:val="single" w:sz="4" w:space="0" w:color="auto"/>
         </w:pBdr>
         <w:spacing w:before="0"/>
         <w:jc w:val="both"/>
@@ -306,6 +315,7 @@
           <w:szCs w:val="23"/>
         </w:rPr>
       </w:pPr>
+      <w:bookmarkStart w:id="0" w:name="_GoBack"/>
       <w:proofErr w:type="spellStart"/>
       <w:r>
         <w:rPr>
@@ -412,11 +422,12 @@
       </w:r>
       <w:r>
         <w:rPr>
+          <w:b/>
           <w:bCs/>
           <w:sz w:val="23"/>
           <w:szCs w:val="23"/>
         </w:rPr>
-        <w:t xml:space="preserve">URL: </w:t>
+        <w:t>URL</w:t>
       </w:r>
       <w:r>
         <w:rPr>
@@ -424,6 +435,14 @@
           <w:sz w:val="23"/>
           <w:szCs w:val="23"/>
         </w:rPr>
+        <w:t xml:space="preserve">: </w:t>
+      </w:r>
+      <w:r>
+        <w:rPr>
+          <w:bCs/>
+          <w:sz w:val="23"/>
+          <w:szCs w:val="23"/>
+        </w:rPr>
         <w:t>web.ist.utl.pt/</w:t>
       </w:r>
       <w:proofErr w:type="spellStart"/>
@@ -445,18 +464,18 @@
         <w:t>/</w:t>
       </w:r>
     </w:p>
+    <w:bookmarkEnd w:id="0"/>
     <w:p>
       <w:pPr>
         <w:pStyle w:val="Paragraph"/>
         <w:widowControl/>
         <w:pBdr>
           <w:top w:val="single" w:sz="4" w:space="0" w:color="auto"/>
-          <w:bottom w:val="single" w:sz="4" w:space="1" w:color="auto"/>
+          <w:bottom w:val="single" w:sz="4" w:space="0" w:color="auto"/>
         </w:pBdr>
         <w:spacing w:before="0"/>
         <w:jc w:val="both"/>
         <w:rPr>
-          <w:rFonts w:ascii="Times New Roman" w:hAnsi="Times New Roman"/>
           <w:bCs/>
           <w:sz w:val="23"/>
           <w:szCs w:val="23"/>
@@ -479,6 +498,68 @@
           <w:szCs w:val="23"/>
         </w:rPr>
         <w:t>, Portugal</w:t>
+      </w:r>
+      <w:r>
+        <w:rPr>
+          <w:rFonts w:ascii="Times New Roman" w:hAnsi="Times New Roman"/>
+          <w:bCs/>
+          <w:sz w:val="23"/>
+          <w:szCs w:val="23"/>
+        </w:rPr>
+        <w:tab/>
+      </w:r>
+      <w:r>
+        <w:rPr>
+          <w:rFonts w:ascii="Times New Roman" w:hAnsi="Times New Roman"/>
+          <w:bCs/>
+          <w:sz w:val="23"/>
+          <w:szCs w:val="23"/>
+        </w:rPr>
+        <w:tab/>
+      </w:r>
+      <w:r>
+        <w:rPr>
+          <w:rFonts w:ascii="Times New Roman" w:hAnsi="Times New Roman"/>
+          <w:bCs/>
+          <w:sz w:val="23"/>
+          <w:szCs w:val="23"/>
+        </w:rPr>
+        <w:tab/>
+      </w:r>
+      <w:r>
+        <w:rPr>
+          <w:rFonts w:ascii="Times New Roman" w:hAnsi="Times New Roman"/>
+          <w:bCs/>
+          <w:sz w:val="23"/>
+          <w:szCs w:val="23"/>
+        </w:rPr>
+        <w:tab/>
+      </w:r>
+      <w:r>
+        <w:rPr>
+          <w:rFonts w:ascii="Times New Roman" w:hAnsi="Times New Roman"/>
+          <w:bCs/>
+          <w:sz w:val="23"/>
+          <w:szCs w:val="23"/>
+        </w:rPr>
+        <w:tab/>
+      </w:r>
+      <w:r>
+        <w:rPr>
+          <w:b/>
+          <w:bCs/>
+          <w:sz w:val="23"/>
+          <w:szCs w:val="23"/>
+        </w:rPr>
+        <w:t>FCT Key</w:t>
+      </w:r>
+      <w:r>
+        <w:rPr>
+          <w:bCs/>
+          <w:sz w:val="23"/>
+          <w:szCs w:val="23"/>
+        </w:rPr>
+        <w:t>: J027013YZHME</w:t>
       </w:r>
     </w:p>
     <w:p>
@@ -1186,6 +1267,14 @@
           <w:szCs w:val="23"/>
         </w:rPr>
       </w:pPr>
+      <w:r>
+        <w:rPr>
+          <w:rFonts w:ascii="Times New Roman" w:hAnsi="Times New Roman"/>
+          <w:sz w:val="23"/>
+          <w:szCs w:val="23"/>
+        </w:rPr>
+        <w:t xml:space="preserve">Fernando </w:t>
+      </w:r>
       <w:proofErr w:type="spellStart"/>
       <w:r>
         <w:rPr>
@@ -1193,7 +1282,7 @@
           <w:sz w:val="23"/>
           <w:szCs w:val="23"/>
         </w:rPr>
-        <w:t>João</w:t>
+        <w:t>Melo</w:t>
       </w:r>
       <w:proofErr w:type="spellEnd"/>
       <w:r>
@@ -1202,51 +1291,16 @@
           <w:sz w:val="23"/>
           <w:szCs w:val="23"/>
         </w:rPr>
-        <w:t xml:space="preserve"> Santos, </w:t>
-      </w:r>
-      <w:r>
-        <w:rPr>
-          <w:rFonts w:ascii="Times New Roman" w:hAnsi="Times New Roman"/>
-          <w:sz w:val="23"/>
-          <w:szCs w:val="23"/>
-        </w:rPr>
-        <w:t xml:space="preserve">Ivo </w:t>
-      </w:r>
-      <w:proofErr w:type="spellStart"/>
-      <w:r>
-        <w:rPr>
-          <w:rFonts w:ascii="Times New Roman" w:hAnsi="Times New Roman"/>
-          <w:sz w:val="23"/>
-          <w:szCs w:val="23"/>
-        </w:rPr>
-        <w:t>Anastácio</w:t>
-      </w:r>
-      <w:proofErr w:type="spellEnd"/>
-      <w:r>
-        <w:rPr>
-          <w:rFonts w:ascii="Times New Roman" w:hAnsi="Times New Roman"/>
-          <w:sz w:val="23"/>
-          <w:szCs w:val="23"/>
-        </w:rPr>
-        <w:t xml:space="preserve"> and Bruno Martins (2015)</w:t>
-      </w:r>
-      <w:r>
-        <w:rPr>
-          <w:rFonts w:ascii="Times New Roman" w:hAnsi="Times New Roman"/>
-          <w:sz w:val="23"/>
-          <w:szCs w:val="23"/>
-        </w:rPr>
-        <w:t xml:space="preserve"> </w:t>
-      </w:r>
-      <w:r>
-        <w:rPr>
-          <w:rFonts w:ascii="Times New Roman" w:hAnsi="Times New Roman"/>
-          <w:sz w:val="23"/>
-          <w:szCs w:val="23"/>
-        </w:rPr>
-        <w:t>“</w:t>
-      </w:r>
-      <w:proofErr w:type="spellStart"/>
+        <w:t xml:space="preserve"> and Bruno Martins (2016)</w:t>
+      </w:r>
+      <w:r>
+        <w:rPr>
+          <w:rFonts w:ascii="Times New Roman" w:hAnsi="Times New Roman"/>
+          <w:sz w:val="23"/>
+          <w:szCs w:val="23"/>
+        </w:rPr>
+        <w:t xml:space="preserve"> "</w:t>
+      </w:r>
       <w:r>
         <w:rPr>
           <w:rFonts w:ascii="Times New Roman" w:hAnsi="Times New Roman"/>
@@ -1254,171 +1308,8 @@
           <w:sz w:val="23"/>
           <w:szCs w:val="23"/>
         </w:rPr>
-        <w:t>Desambiguação</w:t>
-      </w:r>
-      <w:proofErr w:type="spellEnd"/>
-      <w:r>
-        <w:rPr>
-          <w:rFonts w:ascii="Times New Roman" w:hAnsi="Times New Roman"/>
-          <w:i/>
-          <w:sz w:val="23"/>
-          <w:szCs w:val="23"/>
-        </w:rPr>
-        <w:t xml:space="preserve"> de </w:t>
-      </w:r>
-      <w:proofErr w:type="spellStart"/>
-      <w:r>
-        <w:rPr>
-          <w:rFonts w:ascii="Times New Roman" w:hAnsi="Times New Roman"/>
-          <w:i/>
-          <w:sz w:val="23"/>
-          <w:szCs w:val="23"/>
-        </w:rPr>
-        <w:t>Entidades</w:t>
-      </w:r>
-      <w:proofErr w:type="spellEnd"/>
-      <w:r>
-        <w:rPr>
-          <w:rFonts w:ascii="Times New Roman" w:hAnsi="Times New Roman"/>
-          <w:i/>
-          <w:sz w:val="23"/>
-          <w:szCs w:val="23"/>
-        </w:rPr>
-        <w:t xml:space="preserve"> </w:t>
-      </w:r>
-      <w:proofErr w:type="spellStart"/>
-      <w:r>
-        <w:rPr>
-          <w:rFonts w:ascii="Times New Roman" w:hAnsi="Times New Roman"/>
-          <w:i/>
-          <w:sz w:val="23"/>
-          <w:szCs w:val="23"/>
-        </w:rPr>
-        <w:t>Mencionadas</w:t>
-      </w:r>
-      <w:proofErr w:type="spellEnd"/>
-      <w:r>
-        <w:rPr>
-          <w:rFonts w:ascii="Times New Roman" w:hAnsi="Times New Roman"/>
-          <w:i/>
-          <w:sz w:val="23"/>
-          <w:szCs w:val="23"/>
-        </w:rPr>
-        <w:t xml:space="preserve"> </w:t>
-      </w:r>
-      <w:proofErr w:type="spellStart"/>
-      <w:r>
-        <w:rPr>
-          <w:rFonts w:ascii="Times New Roman" w:hAnsi="Times New Roman"/>
-          <w:i/>
-          <w:sz w:val="23"/>
-          <w:szCs w:val="23"/>
-        </w:rPr>
-        <w:t>em</w:t>
-      </w:r>
-      <w:proofErr w:type="spellEnd"/>
-      <w:r>
-        <w:rPr>
-          <w:rFonts w:ascii="Times New Roman" w:hAnsi="Times New Roman"/>
-          <w:i/>
-          <w:sz w:val="23"/>
-          <w:szCs w:val="23"/>
-        </w:rPr>
-        <w:t xml:space="preserve"> </w:t>
-      </w:r>
-      <w:proofErr w:type="spellStart"/>
-      <w:r>
-        <w:rPr>
-          <w:rFonts w:ascii="Times New Roman" w:hAnsi="Times New Roman"/>
-          <w:i/>
-          <w:sz w:val="23"/>
-          <w:szCs w:val="23"/>
-        </w:rPr>
-        <w:t>Textos</w:t>
-      </w:r>
-      <w:proofErr w:type="spellEnd"/>
-      <w:r>
-        <w:rPr>
-          <w:rFonts w:ascii="Times New Roman" w:hAnsi="Times New Roman"/>
-          <w:i/>
-          <w:sz w:val="23"/>
-          <w:szCs w:val="23"/>
-        </w:rPr>
-        <w:t xml:space="preserve"> </w:t>
-      </w:r>
-      <w:proofErr w:type="spellStart"/>
-      <w:proofErr w:type="gramStart"/>
-      <w:r>
-        <w:rPr>
-          <w:rFonts w:ascii="Times New Roman" w:hAnsi="Times New Roman"/>
-          <w:i/>
-          <w:sz w:val="23"/>
-          <w:szCs w:val="23"/>
-        </w:rPr>
-        <w:t>na</w:t>
-      </w:r>
-      <w:proofErr w:type="spellEnd"/>
-      <w:proofErr w:type="gramEnd"/>
-      <w:r>
-        <w:rPr>
-          <w:rFonts w:ascii="Times New Roman" w:hAnsi="Times New Roman"/>
-          <w:i/>
-          <w:sz w:val="23"/>
-          <w:szCs w:val="23"/>
-        </w:rPr>
-        <w:t xml:space="preserve"> </w:t>
-      </w:r>
-      <w:proofErr w:type="spellStart"/>
-      <w:r>
-        <w:rPr>
-          <w:rFonts w:ascii="Times New Roman" w:hAnsi="Times New Roman"/>
-          <w:i/>
-          <w:sz w:val="23"/>
-          <w:szCs w:val="23"/>
-        </w:rPr>
-        <w:t>Língua</w:t>
-      </w:r>
-      <w:proofErr w:type="spellEnd"/>
-      <w:r>
-        <w:rPr>
-          <w:rFonts w:ascii="Times New Roman" w:hAnsi="Times New Roman"/>
-          <w:i/>
-          <w:sz w:val="23"/>
-          <w:szCs w:val="23"/>
-        </w:rPr>
-        <w:t xml:space="preserve"> Portuguesa </w:t>
-      </w:r>
-      <w:proofErr w:type="spellStart"/>
-      <w:r>
-        <w:rPr>
-          <w:rFonts w:ascii="Times New Roman" w:hAnsi="Times New Roman"/>
-          <w:i/>
-          <w:sz w:val="23"/>
-          <w:szCs w:val="23"/>
-        </w:rPr>
-        <w:t>ou</w:t>
-      </w:r>
-      <w:proofErr w:type="spellEnd"/>
-      <w:r>
-        <w:rPr>
-          <w:rFonts w:ascii="Times New Roman" w:hAnsi="Times New Roman"/>
-          <w:i/>
-          <w:sz w:val="23"/>
-          <w:szCs w:val="23"/>
-        </w:rPr>
-        <w:t xml:space="preserve"> </w:t>
-      </w:r>
-      <w:proofErr w:type="spellStart"/>
-      <w:r>
-        <w:rPr>
-          <w:rFonts w:ascii="Times New Roman" w:hAnsi="Times New Roman"/>
-          <w:i/>
-          <w:sz w:val="23"/>
-          <w:szCs w:val="23"/>
-        </w:rPr>
-        <w:t>Espanhola</w:t>
-      </w:r>
-      <w:proofErr w:type="spellEnd"/>
+        <w:t>Automated Geocoding of Textual Documents: A Survey of Current Approaches</w:t>
+      </w:r>
       <w:r>
         <w:rPr>
           <w:rFonts w:ascii="Times New Roman" w:hAnsi="Times New Roman"/>
@@ -1433,15 +1324,23 @@
           <w:sz w:val="23"/>
           <w:szCs w:val="23"/>
         </w:rPr>
-        <w:t>” IEEE Latin America, IEEE. DOI=</w:t>
-      </w:r>
-      <w:r>
-        <w:rPr>
-          <w:rFonts w:ascii="Times New Roman" w:hAnsi="Times New Roman"/>
-          <w:sz w:val="23"/>
-          <w:szCs w:val="23"/>
-        </w:rPr>
-        <w:t>10.1109/TLA.2015.7069115</w:t>
+        <w:t>" Transactions in GIS (</w:t>
+      </w:r>
+      <w:r>
+        <w:rPr>
+          <w:rFonts w:ascii="Times New Roman" w:hAnsi="Times New Roman"/>
+          <w:sz w:val="23"/>
+          <w:szCs w:val="23"/>
+        </w:rPr>
+        <w:t>in press</w:t>
+      </w:r>
+      <w:r>
+        <w:rPr>
+          <w:rFonts w:ascii="Times New Roman" w:hAnsi="Times New Roman"/>
+          <w:sz w:val="23"/>
+          <w:szCs w:val="23"/>
+        </w:rPr>
+        <w:t>)</w:t>
       </w:r>
     </w:p>
     <w:p>
@@ -1466,7 +1365,7 @@
           <w:sz w:val="23"/>
           <w:szCs w:val="23"/>
         </w:rPr>
-        <w:t>Catarina</w:t>
+        <w:t>João</w:t>
       </w:r>
       <w:proofErr w:type="spellEnd"/>
       <w:r>
@@ -1475,7 +1374,33 @@
           <w:sz w:val="23"/>
           <w:szCs w:val="23"/>
         </w:rPr>
-        <w:t xml:space="preserve"> Moreira,</w:t>
+        <w:t xml:space="preserve"> Santos, </w:t>
+      </w:r>
+      <w:r>
+        <w:rPr>
+          <w:rFonts w:ascii="Times New Roman" w:hAnsi="Times New Roman"/>
+          <w:sz w:val="23"/>
+          <w:szCs w:val="23"/>
+        </w:rPr>
+        <w:t xml:space="preserve">Ivo </w:t>
+      </w:r>
+      <w:proofErr w:type="spellStart"/>
+      <w:r>
+        <w:rPr>
+          <w:rFonts w:ascii="Times New Roman" w:hAnsi="Times New Roman"/>
+          <w:sz w:val="23"/>
+          <w:szCs w:val="23"/>
+        </w:rPr>
+        <w:t>Anastácio</w:t>
+      </w:r>
+      <w:proofErr w:type="spellEnd"/>
+      <w:r>
+        <w:rPr>
+          <w:rFonts w:ascii="Times New Roman" w:hAnsi="Times New Roman"/>
+          <w:sz w:val="23"/>
+          <w:szCs w:val="23"/>
+        </w:rPr>
+        <w:t xml:space="preserve"> and Bruno Martins (2015)</w:t>
       </w:r>
       <w:r>
         <w:rPr>
@@ -1485,19 +1410,49 @@
         </w:rPr>
         <w:t xml:space="preserve"> </w:t>
       </w:r>
+      <w:r>
+        <w:rPr>
+          <w:rFonts w:ascii="Times New Roman" w:hAnsi="Times New Roman"/>
+          <w:sz w:val="23"/>
+          <w:szCs w:val="23"/>
+        </w:rPr>
+        <w:t>“</w:t>
+      </w:r>
       <w:proofErr w:type="spellStart"/>
       <w:r>
         <w:rPr>
           <w:rFonts w:ascii="Times New Roman" w:hAnsi="Times New Roman"/>
-          <w:sz w:val="23"/>
-          <w:szCs w:val="23"/>
-        </w:rPr>
-        <w:t>Pável</w:t>
+          <w:i/>
+          <w:sz w:val="23"/>
+          <w:szCs w:val="23"/>
+        </w:rPr>
+        <w:t>Desambiguação</w:t>
       </w:r>
       <w:proofErr w:type="spellEnd"/>
       <w:r>
         <w:rPr>
           <w:rFonts w:ascii="Times New Roman" w:hAnsi="Times New Roman"/>
+          <w:i/>
+          <w:sz w:val="23"/>
+          <w:szCs w:val="23"/>
+        </w:rPr>
+        <w:t xml:space="preserve"> de </w:t>
+      </w:r>
+      <w:proofErr w:type="spellStart"/>
+      <w:r>
+        <w:rPr>
+          <w:rFonts w:ascii="Times New Roman" w:hAnsi="Times New Roman"/>
+          <w:i/>
+          <w:sz w:val="23"/>
+          <w:szCs w:val="23"/>
+        </w:rPr>
+        <w:t>Entidades</w:t>
+      </w:r>
+      <w:proofErr w:type="spellEnd"/>
+      <w:r>
+        <w:rPr>
+          <w:rFonts w:ascii="Times New Roman" w:hAnsi="Times New Roman"/>
+          <w:i/>
           <w:sz w:val="23"/>
           <w:szCs w:val="23"/>
         </w:rPr>
@@ -1507,36 +1462,23 @@
       <w:r>
         <w:rPr>
           <w:rFonts w:ascii="Times New Roman" w:hAnsi="Times New Roman"/>
-          <w:sz w:val="23"/>
-          <w:szCs w:val="23"/>
-        </w:rPr>
-        <w:t>Calado</w:t>
+          <w:i/>
+          <w:sz w:val="23"/>
+          <w:szCs w:val="23"/>
+        </w:rPr>
+        <w:t>Mencionadas</w:t>
       </w:r>
       <w:proofErr w:type="spellEnd"/>
       <w:r>
         <w:rPr>
           <w:rFonts w:ascii="Times New Roman" w:hAnsi="Times New Roman"/>
-          <w:sz w:val="23"/>
-          <w:szCs w:val="23"/>
-        </w:rPr>
-        <w:t xml:space="preserve"> and Bruno Martins (2015)</w:t>
-      </w:r>
-      <w:r>
-        <w:rPr>
-          <w:rFonts w:ascii="Times New Roman" w:hAnsi="Times New Roman"/>
+          <w:i/>
           <w:sz w:val="23"/>
           <w:szCs w:val="23"/>
         </w:rPr>
         <w:t xml:space="preserve"> </w:t>
       </w:r>
-      <w:r>
-        <w:rPr>
-          <w:rFonts w:ascii="Times New Roman" w:hAnsi="Times New Roman"/>
-          <w:sz w:val="23"/>
-          <w:szCs w:val="23"/>
-        </w:rPr>
-        <w:t>“</w:t>
-      </w:r>
+      <w:proofErr w:type="spellStart"/>
       <w:r>
         <w:rPr>
           <w:rFonts w:ascii="Times New Roman" w:hAnsi="Times New Roman"/>
@@ -1544,8 +1486,111 @@
           <w:sz w:val="23"/>
           <w:szCs w:val="23"/>
         </w:rPr>
-        <w:t>Learning to Rank Academic Experts in the DBLP Dataset</w:t>
-      </w:r>
+        <w:t>em</w:t>
+      </w:r>
+      <w:proofErr w:type="spellEnd"/>
+      <w:r>
+        <w:rPr>
+          <w:rFonts w:ascii="Times New Roman" w:hAnsi="Times New Roman"/>
+          <w:i/>
+          <w:sz w:val="23"/>
+          <w:szCs w:val="23"/>
+        </w:rPr>
+        <w:t xml:space="preserve"> </w:t>
+      </w:r>
+      <w:proofErr w:type="spellStart"/>
+      <w:r>
+        <w:rPr>
+          <w:rFonts w:ascii="Times New Roman" w:hAnsi="Times New Roman"/>
+          <w:i/>
+          <w:sz w:val="23"/>
+          <w:szCs w:val="23"/>
+        </w:rPr>
+        <w:t>Textos</w:t>
+      </w:r>
+      <w:proofErr w:type="spellEnd"/>
+      <w:r>
+        <w:rPr>
+          <w:rFonts w:ascii="Times New Roman" w:hAnsi="Times New Roman"/>
+          <w:i/>
+          <w:sz w:val="23"/>
+          <w:szCs w:val="23"/>
+        </w:rPr>
+        <w:t xml:space="preserve"> </w:t>
+      </w:r>
+      <w:proofErr w:type="spellStart"/>
+      <w:proofErr w:type="gramStart"/>
+      <w:r>
+        <w:rPr>
+          <w:rFonts w:ascii="Times New Roman" w:hAnsi="Times New Roman"/>
+          <w:i/>
+          <w:sz w:val="23"/>
+          <w:szCs w:val="23"/>
+        </w:rPr>
+        <w:t>na</w:t>
+      </w:r>
+      <w:proofErr w:type="spellEnd"/>
+      <w:proofErr w:type="gramEnd"/>
+      <w:r>
+        <w:rPr>
+          <w:rFonts w:ascii="Times New Roman" w:hAnsi="Times New Roman"/>
+          <w:i/>
+          <w:sz w:val="23"/>
+          <w:szCs w:val="23"/>
+        </w:rPr>
+        <w:t xml:space="preserve"> </w:t>
+      </w:r>
+      <w:proofErr w:type="spellStart"/>
+      <w:r>
+        <w:rPr>
+          <w:rFonts w:ascii="Times New Roman" w:hAnsi="Times New Roman"/>
+          <w:i/>
+          <w:sz w:val="23"/>
+          <w:szCs w:val="23"/>
+        </w:rPr>
+        <w:t>Língua</w:t>
+      </w:r>
+      <w:proofErr w:type="spellEnd"/>
+      <w:r>
+        <w:rPr>
+          <w:rFonts w:ascii="Times New Roman" w:hAnsi="Times New Roman"/>
+          <w:i/>
+          <w:sz w:val="23"/>
+          <w:szCs w:val="23"/>
+        </w:rPr>
+        <w:t xml:space="preserve"> Portuguesa </w:t>
+      </w:r>
+      <w:proofErr w:type="spellStart"/>
+      <w:r>
+        <w:rPr>
+          <w:rFonts w:ascii="Times New Roman" w:hAnsi="Times New Roman"/>
+          <w:i/>
+          <w:sz w:val="23"/>
+          <w:szCs w:val="23"/>
+        </w:rPr>
+        <w:t>ou</w:t>
+      </w:r>
+      <w:proofErr w:type="spellEnd"/>
+      <w:r>
+        <w:rPr>
+          <w:rFonts w:ascii="Times New Roman" w:hAnsi="Times New Roman"/>
+          <w:i/>
+          <w:sz w:val="23"/>
+          <w:szCs w:val="23"/>
+        </w:rPr>
+        <w:t xml:space="preserve"> </w:t>
+      </w:r>
+      <w:proofErr w:type="spellStart"/>
+      <w:r>
+        <w:rPr>
+          <w:rFonts w:ascii="Times New Roman" w:hAnsi="Times New Roman"/>
+          <w:i/>
+          <w:sz w:val="23"/>
+          <w:szCs w:val="23"/>
+        </w:rPr>
+        <w:t>Espanhola</w:t>
+      </w:r>
+      <w:proofErr w:type="spellEnd"/>
       <w:r>
         <w:rPr>
           <w:rFonts w:ascii="Times New Roman" w:hAnsi="Times New Roman"/>
@@ -1560,15 +1605,15 @@
           <w:sz w:val="23"/>
           <w:szCs w:val="23"/>
         </w:rPr>
-        <w:t>” Expert Systems, Wiley. DOI=</w:t>
-      </w:r>
-      <w:r>
-        <w:rPr>
-          <w:rFonts w:ascii="Times New Roman" w:hAnsi="Times New Roman"/>
-          <w:sz w:val="23"/>
-          <w:szCs w:val="23"/>
-        </w:rPr>
-        <w:t>10.1111/exsy.12062</w:t>
+        <w:t>” IEEE Latin America, IEEE. DOI=</w:t>
+      </w:r>
+      <w:r>
+        <w:rPr>
+          <w:rFonts w:ascii="Times New Roman" w:hAnsi="Times New Roman"/>
+          <w:sz w:val="23"/>
+          <w:szCs w:val="23"/>
+        </w:rPr>
+        <w:t>10.1109/TLA.2015.7069115</w:t>
       </w:r>
     </w:p>
     <w:p>
@@ -1852,7 +1897,6 @@
         </w:rPr>
         <w:t xml:space="preserve"> “</w:t>
       </w:r>
-      <w:bookmarkStart w:id="0" w:name="_GoBack"/>
       <w:r>
         <w:rPr>
           <w:i/>
@@ -1861,7 +1905,6 @@
         </w:rPr>
         <w:t>Adding Geographic Scopes to Web Resources</w:t>
       </w:r>
-      <w:bookmarkEnd w:id="0"/>
       <w:r>
         <w:rPr>
           <w:sz w:val="23"/>
@@ -2795,8 +2838,8 @@
       <w:pPr>
         <w:jc w:val="both"/>
         <w:rPr>
-          <w:sz w:val="16"/>
-          <w:szCs w:val="16"/>
+          <w:sz w:val="10"/>
+          <w:szCs w:val="10"/>
         </w:rPr>
       </w:pPr>
     </w:p>
@@ -2825,15 +2868,15 @@
           <w:sz w:val="24"/>
           <w:szCs w:val="24"/>
         </w:rPr>
-        <w:t>15 (website chair).</w:t>
+        <w:t>15.</w:t>
       </w:r>
     </w:p>
     <w:p>
       <w:pPr>
         <w:jc w:val="both"/>
         <w:rPr>
-          <w:sz w:val="16"/>
-          <w:szCs w:val="16"/>
+          <w:sz w:val="10"/>
+          <w:szCs w:val="10"/>
         </w:rPr>
       </w:pPr>
     </w:p>
@@ -2855,15 +2898,29 @@
           <w:sz w:val="24"/>
           <w:szCs w:val="24"/>
         </w:rPr>
-        <w:t>Member of the organization committee for the 2016 edition of the Lisbon Machine Learning Summer School (LxMLS’15).</w:t>
+        <w:t xml:space="preserve">Member of the organization committee for the 2016 edition of the Lisbon Machine </w:t>
+      </w:r>
+      <w:r>
+        <w:rPr>
+          <w:sz w:val="24"/>
+          <w:szCs w:val="24"/>
+        </w:rPr>
+        <w:t>Learning Summer School (LxMLS’16</w:t>
+      </w:r>
+      <w:r>
+        <w:rPr>
+          <w:sz w:val="24"/>
+          <w:szCs w:val="24"/>
+        </w:rPr>
+        <w:t>).</w:t>
       </w:r>
     </w:p>
     <w:p>
       <w:pPr>
         <w:jc w:val="both"/>
         <w:rPr>
-          <w:sz w:val="16"/>
-          <w:szCs w:val="16"/>
+          <w:sz w:val="10"/>
+          <w:szCs w:val="10"/>
         </w:rPr>
       </w:pPr>
     </w:p>
@@ -2885,35 +2942,35 @@
           <w:sz w:val="24"/>
           <w:szCs w:val="24"/>
         </w:rPr>
-        <w:t xml:space="preserve">Program committee member in international conferences such as ECIR, JCDL/TPDL, </w:t>
+        <w:t xml:space="preserve">Program committee member in international conferences such as </w:t>
       </w:r>
       <w:r>
         <w:rPr>
           <w:sz w:val="24"/>
           <w:szCs w:val="24"/>
         </w:rPr>
-        <w:t>OAIR, WISE</w:t>
+        <w:t xml:space="preserve">CIKM, EMNLP, </w:t>
       </w:r>
       <w:r>
         <w:rPr>
           <w:sz w:val="24"/>
           <w:szCs w:val="24"/>
         </w:rPr>
-        <w:t>,</w:t>
+        <w:t>ECIR, JCDL/TPDL, AGILE</w:t>
       </w:r>
       <w:r>
         <w:rPr>
           <w:sz w:val="24"/>
           <w:szCs w:val="24"/>
         </w:rPr>
-        <w:t xml:space="preserve"> </w:t>
+        <w:t>, ACM SIGSPATIAL</w:t>
       </w:r>
       <w:r>
         <w:rPr>
           <w:sz w:val="24"/>
           <w:szCs w:val="24"/>
         </w:rPr>
-        <w:t>AGILE or ACM SAC</w:t>
+        <w:t xml:space="preserve"> or ACM SAC</w:t>
       </w:r>
       <w:r>
         <w:rPr>
@@ -2941,8 +2998,8 @@
       <w:pPr>
         <w:jc w:val="both"/>
         <w:rPr>
-          <w:sz w:val="16"/>
-          <w:szCs w:val="16"/>
+          <w:sz w:val="10"/>
+          <w:szCs w:val="10"/>
         </w:rPr>
       </w:pPr>
     </w:p>
@@ -2971,34 +3028,76 @@
           <w:sz w:val="24"/>
           <w:szCs w:val="24"/>
         </w:rPr>
-        <w:t xml:space="preserve">Information Processing &amp; Management, Information Systems, Artificial Intelligence, International Journal on Digital Libraries, Distributed and Parallel Databases, </w:t>
+        <w:t xml:space="preserve">Information Processing &amp; Management, </w:t>
       </w:r>
       <w:r>
         <w:rPr>
           <w:sz w:val="24"/>
           <w:szCs w:val="24"/>
         </w:rPr>
-        <w:t xml:space="preserve">or </w:t>
+        <w:t xml:space="preserve">IEEE Transactions in Knowledge and Data Engineering, </w:t>
       </w:r>
       <w:r>
         <w:rPr>
           <w:sz w:val="24"/>
           <w:szCs w:val="24"/>
         </w:rPr>
-        <w:t>Cognitive Comput</w:t>
+        <w:t>Journal of Spatial Science, International Journal of Geographical Information Science</w:t>
       </w:r>
       <w:r>
         <w:rPr>
           <w:sz w:val="24"/>
           <w:szCs w:val="24"/>
         </w:rPr>
-        <w:t>ation.</w:t>
+        <w:t xml:space="preserve">, </w:t>
       </w:r>
       <w:r>
         <w:rPr>
           <w:sz w:val="24"/>
           <w:szCs w:val="24"/>
         </w:rPr>
+        <w:t>ACM Transactions on Spatial Algorithms and Systems</w:t>
+      </w:r>
+      <w:r>
+        <w:rPr>
+          <w:sz w:val="24"/>
+          <w:szCs w:val="24"/>
+        </w:rPr>
+        <w:t xml:space="preserve">, </w:t>
+      </w:r>
+      <w:r>
+        <w:rPr>
+          <w:sz w:val="24"/>
+          <w:szCs w:val="24"/>
+        </w:rPr>
+        <w:t xml:space="preserve">Information Systems, Artificial Intelligence, International Journal on Digital Libraries, Distributed and Parallel Databases, </w:t>
+      </w:r>
+      <w:r>
+        <w:rPr>
+          <w:sz w:val="24"/>
+          <w:szCs w:val="24"/>
+        </w:rPr>
+        <w:t xml:space="preserve">or </w:t>
+      </w:r>
+      <w:r>
+        <w:rPr>
+          <w:sz w:val="24"/>
+          <w:szCs w:val="24"/>
+        </w:rPr>
+        <w:t>Cognitive Comput</w:t>
+      </w:r>
+      <w:r>
+        <w:rPr>
+          <w:sz w:val="24"/>
+          <w:szCs w:val="24"/>
+        </w:rPr>
+        <w:t>ation.</w:t>
+      </w:r>
+      <w:r>
+        <w:rPr>
+          <w:sz w:val="24"/>
+          <w:szCs w:val="24"/>
+        </w:rPr>
         <w:t xml:space="preserve"> </w:t>
       </w:r>
     </w:p>
@@ -3006,8 +3105,8 @@
       <w:pPr>
         <w:jc w:val="both"/>
         <w:rPr>
-          <w:sz w:val="16"/>
-          <w:szCs w:val="16"/>
+          <w:sz w:val="10"/>
+          <w:szCs w:val="10"/>
         </w:rPr>
       </w:pPr>
     </w:p>
@@ -3176,8 +3275,8 @@
         <w:ind w:left="360"/>
         <w:jc w:val="both"/>
         <w:rPr>
-          <w:sz w:val="16"/>
-          <w:szCs w:val="16"/>
+          <w:sz w:val="10"/>
+          <w:szCs w:val="10"/>
         </w:rPr>
       </w:pPr>
     </w:p>
@@ -3215,8 +3314,8 @@
         <w:rPr>
           <w:b/>
           <w:i/>
-          <w:sz w:val="16"/>
-          <w:szCs w:val="16"/>
+          <w:sz w:val="10"/>
+          <w:szCs w:val="10"/>
         </w:rPr>
       </w:pPr>
     </w:p>
@@ -10418,7 +10517,7 @@
 </file>
 
 <file path=customXml/itemProps1.xml><?xml version="1.0" encoding="utf-8"?>
-<ds:datastoreItem xmlns:ds="http://schemas.openxmlformats.org/officeDocument/2006/customXml" ds:itemID="{E209EBFB-0A6B-8E4F-B9B6-01A544401165}">
+<ds:datastoreItem xmlns:ds="http://schemas.openxmlformats.org/officeDocument/2006/customXml" ds:itemID="{61F1141B-D6F0-6643-B5B5-E13977108F7C}">
   <ds:schemaRefs>
     <ds:schemaRef ds:uri="http://schemas.openxmlformats.org/officeDocument/2006/bibliography"/>
   </ds:schemaRefs>

</xml_diff>

<commit_message>
Updates on the biographical information.
</commit_message>
<xml_diff>
--- a/Martins_Biographical.docx
+++ b/Martins_Biographical.docx
@@ -1156,62 +1156,6 @@
         <w:spacing w:before="0"/>
         <w:jc w:val="both"/>
         <w:rPr>
-          <w:rFonts w:ascii="Arial Narrow" w:hAnsi="Arial Narrow"/>
-          <w:sz w:val="16"/>
-          <w:szCs w:val="16"/>
-        </w:rPr>
-      </w:pPr>
-    </w:p>
-    <w:p>
-      <w:pPr>
-        <w:pStyle w:val="Heading1"/>
-        <w:keepLines w:val="0"/>
-        <w:numPr>
-          <w:ilvl w:val="0"/>
-          <w:numId w:val="0"/>
-        </w:numPr>
-        <w:pBdr>
-          <w:bottom w:val="none" w:sz="0" w:space="0" w:color="auto"/>
-        </w:pBdr>
-        <w:jc w:val="both"/>
-        <w:rPr>
-          <w:rFonts w:ascii="Arial Narrow" w:hAnsi="Arial Narrow"/>
-          <w:szCs w:val="24"/>
-        </w:rPr>
-      </w:pPr>
-      <w:r>
-        <w:rPr>
-          <w:rFonts w:ascii="Arial Narrow" w:hAnsi="Arial Narrow"/>
-          <w:szCs w:val="24"/>
-        </w:rPr>
-        <w:t xml:space="preserve">Five </w:t>
-      </w:r>
-      <w:r>
-        <w:rPr>
-          <w:rFonts w:ascii="Arial Narrow" w:hAnsi="Arial Narrow"/>
-          <w:szCs w:val="24"/>
-        </w:rPr>
-        <w:t>Signif</w:t>
-      </w:r>
-      <w:r>
-        <w:rPr>
-          <w:rFonts w:ascii="Arial Narrow" w:hAnsi="Arial Narrow"/>
-          <w:szCs w:val="24"/>
-        </w:rPr>
-        <w:t>icant Publications</w:t>
-      </w:r>
-    </w:p>
-    <w:p>
-      <w:pPr>
-        <w:jc w:val="both"/>
-      </w:pPr>
-    </w:p>
-    <w:p>
-      <w:pPr>
-        <w:pStyle w:val="Subheading"/>
-        <w:spacing w:before="0"/>
-        <w:jc w:val="both"/>
-        <w:rPr>
           <w:rFonts w:ascii="Times New Roman" w:hAnsi="Times New Roman"/>
           <w:b w:val="0"/>
           <w:sz w:val="23"/>
@@ -1225,7 +1169,34 @@
           <w:sz w:val="23"/>
           <w:szCs w:val="23"/>
         </w:rPr>
-        <w:t xml:space="preserve">Updated list of publications available at </w:t>
+        <w:t>An u</w:t>
+      </w:r>
+      <w:r>
+        <w:rPr>
+          <w:rFonts w:ascii="Times New Roman" w:hAnsi="Times New Roman"/>
+          <w:b w:val="0"/>
+          <w:sz w:val="23"/>
+          <w:szCs w:val="23"/>
+        </w:rPr>
+        <w:t xml:space="preserve">pdated list of publications </w:t>
+      </w:r>
+      <w:r>
+        <w:rPr>
+          <w:rFonts w:ascii="Times New Roman" w:hAnsi="Times New Roman"/>
+          <w:b w:val="0"/>
+          <w:sz w:val="23"/>
+          <w:szCs w:val="23"/>
+        </w:rPr>
+        <w:t xml:space="preserve">is </w:t>
+      </w:r>
+      <w:r>
+        <w:rPr>
+          <w:rFonts w:ascii="Times New Roman" w:hAnsi="Times New Roman"/>
+          <w:b w:val="0"/>
+          <w:sz w:val="23"/>
+          <w:szCs w:val="23"/>
+        </w:rPr>
+        <w:t xml:space="preserve">available at </w:t>
       </w:r>
       <w:hyperlink r:id="rId9" w:history="1">
         <w:r>
@@ -1238,13 +1209,174 @@
           <w:t>www.informatik.uni-trier.de/~ley/pers/hd/m/Martins:Bruno</w:t>
         </w:r>
       </w:hyperlink>
+      <w:r>
+        <w:rPr>
+          <w:rFonts w:ascii="Times New Roman" w:hAnsi="Times New Roman"/>
+          <w:b w:val="0"/>
+          <w:sz w:val="23"/>
+          <w:szCs w:val="23"/>
+        </w:rPr>
+        <w:t>.</w:t>
+      </w:r>
     </w:p>
     <w:p>
       <w:pPr>
+        <w:pStyle w:val="Subheading"/>
+        <w:spacing w:before="0"/>
         <w:jc w:val="both"/>
         <w:rPr>
+          <w:rFonts w:ascii="Times New Roman" w:hAnsi="Times New Roman"/>
+          <w:b w:val="0"/>
+          <w:sz w:val="10"/>
+          <w:szCs w:val="10"/>
+        </w:rPr>
+      </w:pPr>
+    </w:p>
+    <w:p>
+      <w:pPr>
+        <w:pStyle w:val="Subheading"/>
+        <w:spacing w:before="0"/>
+        <w:jc w:val="both"/>
+        <w:rPr>
+          <w:b w:val="0"/>
+          <w:color w:val="0000FF"/>
+          <w:sz w:val="23"/>
+          <w:szCs w:val="23"/>
+          <w:u w:val="single"/>
+        </w:rPr>
+      </w:pPr>
+      <w:r>
+        <w:rPr>
+          <w:rFonts w:ascii="Times New Roman" w:hAnsi="Times New Roman"/>
+          <w:b w:val="0"/>
+          <w:sz w:val="23"/>
+          <w:szCs w:val="23"/>
+        </w:rPr>
+        <w:t xml:space="preserve">Also, </w:t>
+      </w:r>
+      <w:hyperlink r:id="rId10" w:history="1">
+        <w:r>
+          <w:rPr>
+            <w:rStyle w:val="Hyperlink"/>
+            <w:rFonts w:ascii="Times New Roman" w:hAnsi="Times New Roman"/>
+            <w:b w:val="0"/>
+            <w:sz w:val="23"/>
+            <w:szCs w:val="23"/>
+          </w:rPr>
+          <w:t>according to my G</w:t>
+        </w:r>
+        <w:r>
+          <w:rPr>
+            <w:rStyle w:val="Hyperlink"/>
+            <w:rFonts w:ascii="Times New Roman" w:hAnsi="Times New Roman"/>
+            <w:b w:val="0"/>
+            <w:sz w:val="23"/>
+            <w:szCs w:val="23"/>
+          </w:rPr>
+          <w:t>oogle Scholar</w:t>
+        </w:r>
+      </w:hyperlink>
+      <w:r>
+        <w:rPr>
+          <w:rFonts w:ascii="Times New Roman" w:hAnsi="Times New Roman"/>
+          <w:b w:val="0"/>
+          <w:sz w:val="23"/>
+          <w:szCs w:val="23"/>
+        </w:rPr>
+        <w:t xml:space="preserve"> profile, my current </w:t>
+      </w:r>
+      <w:r>
+        <w:rPr>
+          <w:rFonts w:ascii="Times New Roman" w:hAnsi="Times New Roman"/>
+          <w:sz w:val="23"/>
+          <w:szCs w:val="23"/>
+        </w:rPr>
+        <w:t>h-index is 22</w:t>
+      </w:r>
+      <w:r>
+        <w:rPr>
+          <w:rFonts w:ascii="Times New Roman" w:hAnsi="Times New Roman"/>
+          <w:b w:val="0"/>
+          <w:sz w:val="23"/>
+          <w:szCs w:val="23"/>
+        </w:rPr>
+        <w:t xml:space="preserve"> and my </w:t>
+      </w:r>
+      <w:r>
+        <w:rPr>
+          <w:rFonts w:ascii="Times New Roman" w:hAnsi="Times New Roman"/>
+          <w:sz w:val="23"/>
+          <w:szCs w:val="23"/>
+        </w:rPr>
+        <w:t>i10-index is 29</w:t>
+      </w:r>
+      <w:r>
+        <w:rPr>
+          <w:rFonts w:ascii="Times New Roman" w:hAnsi="Times New Roman"/>
+          <w:b w:val="0"/>
+          <w:sz w:val="23"/>
+          <w:szCs w:val="23"/>
+        </w:rPr>
+        <w:t>.</w:t>
+      </w:r>
+    </w:p>
+    <w:p>
+      <w:pPr>
+        <w:pStyle w:val="Subheading"/>
+        <w:spacing w:before="0"/>
+        <w:jc w:val="both"/>
+        <w:rPr>
+          <w:rFonts w:ascii="Arial Narrow" w:hAnsi="Arial Narrow"/>
           <w:sz w:val="16"/>
           <w:szCs w:val="16"/>
+        </w:rPr>
+      </w:pPr>
+    </w:p>
+    <w:p>
+      <w:pPr>
+        <w:pStyle w:val="Heading1"/>
+        <w:keepLines w:val="0"/>
+        <w:numPr>
+          <w:ilvl w:val="0"/>
+          <w:numId w:val="0"/>
+        </w:numPr>
+        <w:pBdr>
+          <w:bottom w:val="none" w:sz="0" w:space="0" w:color="auto"/>
+        </w:pBdr>
+        <w:jc w:val="both"/>
+        <w:rPr>
+          <w:rFonts w:ascii="Arial Narrow" w:hAnsi="Arial Narrow"/>
+          <w:szCs w:val="24"/>
+        </w:rPr>
+      </w:pPr>
+      <w:r>
+        <w:rPr>
+          <w:rFonts w:ascii="Arial Narrow" w:hAnsi="Arial Narrow"/>
+          <w:szCs w:val="24"/>
+        </w:rPr>
+        <w:t xml:space="preserve">Five </w:t>
+      </w:r>
+      <w:r>
+        <w:rPr>
+          <w:rFonts w:ascii="Arial Narrow" w:hAnsi="Arial Narrow"/>
+          <w:szCs w:val="24"/>
+        </w:rPr>
+        <w:t>Signif</w:t>
+      </w:r>
+      <w:r>
+        <w:rPr>
+          <w:rFonts w:ascii="Arial Narrow" w:hAnsi="Arial Narrow"/>
+          <w:szCs w:val="24"/>
+        </w:rPr>
+        <w:t>icant Publications</w:t>
+      </w:r>
+    </w:p>
+    <w:p>
+      <w:pPr>
+        <w:jc w:val="both"/>
+        <w:rPr>
+          <w:sz w:val="10"/>
+          <w:szCs w:val="10"/>
         </w:rPr>
       </w:pPr>
     </w:p>
@@ -1295,7 +1427,17 @@
           <w:sz w:val="23"/>
           <w:szCs w:val="23"/>
         </w:rPr>
-        <w:t xml:space="preserve"> and Bruno Martins (2017</w:t>
+        <w:t xml:space="preserve"> and Bruno Martins </w:t>
+      </w:r>
+      <w:bookmarkStart w:id="0" w:name="_GoBack"/>
+      <w:bookmarkEnd w:id="0"/>
+      <w:r>
+        <w:rPr>
+          <w:rFonts w:ascii="Times New Roman" w:hAnsi="Times New Roman"/>
+          <w:sz w:val="23"/>
+          <w:szCs w:val="23"/>
+        </w:rPr>
+        <w:t>(2017</w:t>
       </w:r>
       <w:r>
         <w:rPr>
@@ -1987,8 +2129,8 @@
         <w:ind w:left="360"/>
         <w:jc w:val="both"/>
         <w:rPr>
-          <w:sz w:val="16"/>
-          <w:szCs w:val="16"/>
+          <w:sz w:val="10"/>
+          <w:szCs w:val="10"/>
         </w:rPr>
       </w:pPr>
     </w:p>
@@ -2216,6 +2358,7 @@
       <w:r>
         <w:rPr>
           <w:rFonts w:ascii="Times New Roman" w:hAnsi="Times New Roman"/>
+          <w:i/>
           <w:sz w:val="23"/>
           <w:szCs w:val="23"/>
         </w:rPr>
@@ -2253,8 +2396,6 @@
           <w:szCs w:val="10"/>
         </w:rPr>
       </w:pPr>
-      <w:bookmarkStart w:id="0" w:name="_GoBack"/>
-      <w:bookmarkEnd w:id="0"/>
     </w:p>
     <w:p>
       <w:pPr>
@@ -2276,7 +2417,6 @@
           <w:sz w:val="23"/>
           <w:szCs w:val="23"/>
         </w:rPr>
-        <w:lastRenderedPageBreak/>
         <w:t>Participating r</w:t>
       </w:r>
       <w:r>
@@ -2308,6 +2448,7 @@
           <w:sz w:val="23"/>
           <w:szCs w:val="23"/>
         </w:rPr>
+        <w:lastRenderedPageBreak/>
         <w:t>European project ECP-2005-CULT-038042 (DIGMAP)</w:t>
       </w:r>
       <w:r>
@@ -2689,16 +2830,14 @@
         </w:rPr>
         <w:t xml:space="preserve">Community Activities, Article Reviewing, and </w:t>
       </w:r>
-      <w:proofErr w:type="spellStart"/>
       <w:r>
         <w:rPr>
           <w:b/>
           <w:sz w:val="24"/>
           <w:szCs w:val="24"/>
         </w:rPr>
-        <w:t>Programme</w:t>
-      </w:r>
-      <w:proofErr w:type="spellEnd"/>
+        <w:t>Program</w:t>
+      </w:r>
       <w:r>
         <w:rPr>
           <w:b/>
@@ -3021,15 +3160,52 @@
           <w:sz w:val="24"/>
           <w:szCs w:val="24"/>
         </w:rPr>
-        <w:t xml:space="preserve">Member of the organization committee for the 2016 edition of the Lisbon Machine </w:t>
+        <w:t xml:space="preserve">Member of the organization committee for the 2016 </w:t>
       </w:r>
       <w:r>
         <w:rPr>
           <w:sz w:val="24"/>
           <w:szCs w:val="24"/>
         </w:rPr>
-        <w:t>Learning Summer School (LxMLS’16</w:t>
-      </w:r>
+        <w:t xml:space="preserve">and 2017 </w:t>
+      </w:r>
+      <w:r>
+        <w:rPr>
+          <w:sz w:val="24"/>
+          <w:szCs w:val="24"/>
+        </w:rPr>
+        <w:t>edition</w:t>
+      </w:r>
+      <w:r>
+        <w:rPr>
+          <w:sz w:val="24"/>
+          <w:szCs w:val="24"/>
+        </w:rPr>
+        <w:t>s</w:t>
+      </w:r>
+      <w:r>
+        <w:rPr>
+          <w:sz w:val="24"/>
+          <w:szCs w:val="24"/>
+        </w:rPr>
+        <w:t xml:space="preserve"> of the Lisbon Machine </w:t>
+      </w:r>
+      <w:r>
+        <w:rPr>
+          <w:sz w:val="24"/>
+          <w:szCs w:val="24"/>
+        </w:rPr>
+        <w:t>Learning Summer School (</w:t>
+      </w:r>
+      <w:proofErr w:type="spellStart"/>
+      <w:r>
+        <w:rPr>
+          <w:sz w:val="24"/>
+          <w:szCs w:val="24"/>
+        </w:rPr>
+        <w:t>LxMLS</w:t>
+      </w:r>
+      <w:proofErr w:type="spellEnd"/>
       <w:r>
         <w:rPr>
           <w:sz w:val="24"/>
@@ -3957,20 +4133,13 @@
         </w:rPr>
         <w:t xml:space="preserve"> </w:t>
       </w:r>
-      <w:r>
-        <w:rPr>
-          <w:sz w:val="23"/>
-          <w:szCs w:val="23"/>
-        </w:rPr>
-        <w:t xml:space="preserve">Ivo </w:t>
-      </w:r>
       <w:proofErr w:type="spellStart"/>
       <w:r>
         <w:rPr>
           <w:sz w:val="23"/>
           <w:szCs w:val="23"/>
         </w:rPr>
-        <w:t>Anastácio</w:t>
+        <w:t>João</w:t>
       </w:r>
       <w:proofErr w:type="spellEnd"/>
       <w:r>
@@ -3978,7 +4147,90 @@
           <w:sz w:val="23"/>
           <w:szCs w:val="23"/>
         </w:rPr>
-        <w:t xml:space="preserve"> (IST and INESC-ID), Tiago </w:t>
+        <w:t xml:space="preserve"> </w:t>
+      </w:r>
+      <w:proofErr w:type="spellStart"/>
+      <w:r>
+        <w:rPr>
+          <w:sz w:val="23"/>
+          <w:szCs w:val="23"/>
+        </w:rPr>
+        <w:t>Monteiro</w:t>
+      </w:r>
+      <w:proofErr w:type="spellEnd"/>
+      <w:r>
+        <w:rPr>
+          <w:sz w:val="23"/>
+          <w:szCs w:val="23"/>
+        </w:rPr>
+        <w:t xml:space="preserve"> (</w:t>
+      </w:r>
+      <w:r>
+        <w:rPr>
+          <w:sz w:val="23"/>
+          <w:szCs w:val="23"/>
+        </w:rPr>
+        <w:t xml:space="preserve">Thales, </w:t>
+      </w:r>
+      <w:r>
+        <w:rPr>
+          <w:sz w:val="23"/>
+          <w:szCs w:val="23"/>
+        </w:rPr>
+        <w:t>IST and INESC-ID</w:t>
+      </w:r>
+      <w:r>
+        <w:rPr>
+          <w:sz w:val="23"/>
+          <w:szCs w:val="23"/>
+        </w:rPr>
+        <w:t xml:space="preserve">, together with </w:t>
+      </w:r>
+      <w:proofErr w:type="spellStart"/>
+      <w:r>
+        <w:rPr>
+          <w:sz w:val="23"/>
+          <w:szCs w:val="23"/>
+        </w:rPr>
+        <w:t>João</w:t>
+      </w:r>
+      <w:proofErr w:type="spellEnd"/>
+      <w:r>
+        <w:rPr>
+          <w:sz w:val="23"/>
+          <w:szCs w:val="23"/>
+        </w:rPr>
+        <w:t xml:space="preserve"> M. </w:t>
+      </w:r>
+      <w:proofErr w:type="spellStart"/>
+      <w:r>
+        <w:rPr>
+          <w:sz w:val="23"/>
+          <w:szCs w:val="23"/>
+        </w:rPr>
+        <w:t>Pires</w:t>
+      </w:r>
+      <w:proofErr w:type="spellEnd"/>
+      <w:r>
+        <w:rPr>
+          <w:sz w:val="23"/>
+          <w:szCs w:val="23"/>
+        </w:rPr>
+        <w:t xml:space="preserve">), </w:t>
+      </w:r>
+      <w:r>
+        <w:rPr>
+          <w:sz w:val="23"/>
+          <w:szCs w:val="23"/>
+        </w:rPr>
+        <w:t xml:space="preserve">Manuel Reis (IST and INESC-ID, together with Paolo Romano), </w:t>
+      </w:r>
+      <w:r>
+        <w:rPr>
+          <w:sz w:val="23"/>
+          <w:szCs w:val="23"/>
+        </w:rPr>
+        <w:t xml:space="preserve">Tiago </w:t>
       </w:r>
       <w:proofErr w:type="spellStart"/>
       <w:r>
@@ -4028,12 +4280,12 @@
       </w:r>
     </w:p>
     <w:sectPr>
-      <w:footerReference w:type="even" r:id="rId10"/>
-      <w:footerReference w:type="default" r:id="rId11"/>
-      <w:footerReference w:type="first" r:id="rId12"/>
+      <w:footerReference w:type="even" r:id="rId11"/>
+      <w:footerReference w:type="default" r:id="rId12"/>
+      <w:footerReference w:type="first" r:id="rId13"/>
       <w:type w:val="continuous"/>
       <w:pgSz w:w="12240" w:h="15840" w:code="1"/>
-      <w:pgMar w:top="1440" w:right="1440" w:bottom="1440" w:left="1440" w:header="720" w:footer="936" w:gutter="0"/>
+      <w:pgMar w:top="993" w:right="1440" w:bottom="1440" w:left="1440" w:header="720" w:footer="936" w:gutter="0"/>
       <w:pgNumType w:start="1" w:chapStyle="1" w:chapSep="enDash"/>
       <w:cols w:space="720"/>
       <w:titlePg/>
@@ -10666,7 +10918,7 @@
 </file>
 
 <file path=customXml/itemProps1.xml><?xml version="1.0" encoding="utf-8"?>
-<ds:datastoreItem xmlns:ds="http://schemas.openxmlformats.org/officeDocument/2006/customXml" ds:itemID="{2CC0C325-0409-7548-BC72-601ADE58E9FE}">
+<ds:datastoreItem xmlns:ds="http://schemas.openxmlformats.org/officeDocument/2006/customXml" ds:itemID="{8458182E-7D7F-A048-B1D3-52D5F0644EDF}">
   <ds:schemaRefs>
     <ds:schemaRef ds:uri="http://schemas.openxmlformats.org/officeDocument/2006/bibliography"/>
   </ds:schemaRefs>

</xml_diff>